<commit_message>
Cambios para la versión 3.4
</commit_message>
<xml_diff>
--- a/Casos de uso/Apertura.docx
+++ b/Casos de uso/Apertura.docx
@@ -118,7 +118,10 @@
           </w:tcPr>
           <w:p>
             <w:r>
-              <w:t>16/05/2019</w:t>
+              <w:t>18/06</w:t>
+            </w:r>
+            <w:r>
+              <w:t>/2019</w:t>
             </w:r>
           </w:p>
         </w:tc>
@@ -275,108 +278,7 @@
                 <w:b/>
                 <w:i/>
               </w:rPr>
-              <w:t>BIENVENIDO A LA BATALLA POR LA PRINCESA</w:t>
-            </w:r>
-            <w:r>
-              <w:rPr>
-                <w:b/>
-                <w:i/>
-              </w:rPr>
-              <w:t xml:space="preserve"> /n  </w:t>
-            </w:r>
-            <w:r>
-              <w:rPr>
-                <w:b/>
-                <w:i/>
-              </w:rPr>
-              <w:t>PARA AVANZAR EN EL JUEGO OPRIMA LA FLECHA ARRIBA</w:t>
-            </w:r>
-            <w:r>
-              <w:rPr>
-                <w:b/>
-                <w:i/>
-              </w:rPr>
-              <w:t xml:space="preserve"> /n</w:t>
-            </w:r>
-            <w:r>
-              <w:t xml:space="preserve"> </w:t>
-            </w:r>
-            <w:r>
-              <w:rPr>
-                <w:b/>
-                <w:i/>
-              </w:rPr>
-              <w:t>CUANDO UN MOVIMIE</w:t>
-            </w:r>
-            <w:r>
-              <w:rPr>
-                <w:b/>
-                <w:i/>
-              </w:rPr>
-              <w:t>NTO NO SEA POSIBLE SE LE AVISARÁ</w:t>
-            </w:r>
-            <w:r>
-              <w:rPr>
-                <w:b/>
-                <w:i/>
-              </w:rPr>
-              <w:t xml:space="preserve"> JUNTO CON EL NUMERO DEL DADO QUE SACO</w:t>
-            </w:r>
-            <w:r>
-              <w:rPr>
-                <w:b/>
-                <w:i/>
-              </w:rPr>
-              <w:t xml:space="preserve"> /n </w:t>
-            </w:r>
-            <w:r>
-              <w:rPr>
-                <w:b/>
-                <w:i/>
-              </w:rPr>
-              <w:t>A CONTINUACIÁ</w:t>
-            </w:r>
-            <w:r>
-              <w:rPr>
-                <w:b/>
-                <w:i/>
-              </w:rPr>
-              <w:t>N L</w:t>
-            </w:r>
-            <w:r>
-              <w:rPr>
-                <w:b/>
-                <w:i/>
-              </w:rPr>
-              <w:t>ANCE EL DADO QUE DARA LA POSICIÁ</w:t>
-            </w:r>
-            <w:r>
-              <w:rPr>
-                <w:b/>
-                <w:i/>
-              </w:rPr>
-              <w:t>N IN</w:t>
-            </w:r>
-            <w:r>
-              <w:rPr>
-                <w:b/>
-                <w:i/>
-              </w:rPr>
-              <w:t>I</w:t>
-            </w:r>
-            <w:r>
-              <w:rPr>
-                <w:b/>
-                <w:i/>
-              </w:rPr>
-              <w:t xml:space="preserve">CIAL DEL CABALLERO 1 EN EL </w:t>
-            </w:r>
-            <w:r>
-              <w:rPr>
-                <w:b/>
-                <w:i/>
-              </w:rPr>
-              <w:t>TABLERO</w:t>
+              <w:t>BATALLA POR LA PRINCESA</w:t>
             </w:r>
             <w:r>
               <w:rPr>
@@ -386,7 +288,14 @@
               <w:t>”</w:t>
             </w:r>
             <w:r>
-              <w:t>.</w:t>
+              <w:t xml:space="preserve">, junto con un menú en el cual están las opciones seleccionables </w:t>
+            </w:r>
+            <w:r>
+              <w:rPr>
+                <w:b/>
+                <w:i/>
+              </w:rPr>
+              <w:t>“Jugar”, “Salir”.</w:t>
             </w:r>
           </w:p>
           <w:p>
@@ -398,7 +307,7 @@
               </w:numPr>
             </w:pPr>
             <w:r>
-              <w:t>El jugador 1 pulsa la tecla “flecha hacia arriba”.</w:t>
+              <w:t>El jugador uno pone el cursor sobre la palabra comenzar, y esta se cambia de color a un amarrilo opaco.</w:t>
             </w:r>
           </w:p>
           <w:p>
@@ -410,7 +319,16 @@
               </w:numPr>
             </w:pPr>
             <w:r>
-              <w:t>El juego confirma que se haya pulsado la tecla “flecha hacia arriba”.</w:t>
+              <w:rPr>
+                <w:highlight w:val="yellow"/>
+              </w:rPr>
+              <w:t>E</w:t>
+            </w:r>
+            <w:r>
+              <w:t>l jugador 1 oprime comenzar</w:t>
+            </w:r>
+            <w:r>
+              <w:t>.</w:t>
             </w:r>
           </w:p>
           <w:p>
@@ -422,56 +340,10 @@
               </w:numPr>
             </w:pPr>
             <w:r>
-              <w:t>Se despliega en pantalla el siguiente mensaje</w:t>
-            </w:r>
-            <w:r>
-              <w:t>: “</w:t>
-            </w:r>
-            <w:r>
-              <w:rPr>
-                <w:b/>
-                <w:i/>
-              </w:rPr>
-              <w:t>LA POSICIÓ</w:t>
-            </w:r>
-            <w:r>
-              <w:rPr>
-                <w:b/>
-                <w:i/>
-              </w:rPr>
-              <w:t>N DEL CABALLERO 1 ES</w:t>
-            </w:r>
-            <w:r>
-              <w:rPr>
-                <w:b/>
-                <w:i/>
-              </w:rPr>
-              <w:t xml:space="preserve"> X</w:t>
-            </w:r>
-            <w:r>
-              <w:t xml:space="preserve">”, donde </w:t>
-            </w:r>
-            <w:r>
-              <w:rPr>
-                <w:b/>
-                <w:i/>
-              </w:rPr>
-              <w:t>X</w:t>
-            </w:r>
-            <w:r>
-              <w:t xml:space="preserve"> es la posición del caballero </w:t>
-            </w:r>
-            <w:r>
-              <w:t>Gawain (</w:t>
-            </w:r>
-            <w:r>
-              <w:t>jugador 1)</w:t>
-            </w:r>
-            <w:r>
-              <w:t xml:space="preserve">. </w:t>
-            </w:r>
-            <w:r>
-              <w:t>Dicha posición es escogida aleatoriamente por el juego.</w:t>
+              <w:t xml:space="preserve">El juego confirma que se haya pulsado </w:t>
+            </w:r>
+            <w:r>
+              <w:t>en comenzar.</w:t>
             </w:r>
           </w:p>
           <w:p>
@@ -483,23 +355,222 @@
               </w:numPr>
             </w:pPr>
             <w:r>
-              <w:t>Se despliega en pantalla el tablero de Ajedrez</w:t>
-            </w:r>
-            <w:r>
-              <w:t xml:space="preserve">, con una </w:t>
-            </w:r>
-            <w:r>
-              <w:rPr>
-                <w:b/>
-                <w:i/>
-              </w:rPr>
-              <w:t xml:space="preserve">G </w:t>
-            </w:r>
-            <w:r>
-              <w:t>indicando la posición del caballero Gawain en el tablero de Ajedrez</w:t>
-            </w:r>
-            <w:r>
-              <w:t>.</w:t>
+              <w:t>Se despliega en pantalla a</w:t>
+            </w:r>
+            <w:r>
+              <w:t>l</w:t>
+            </w:r>
+            <w:r>
+              <w:t xml:space="preserve"> lado derecho el</w:t>
+            </w:r>
+            <w:r>
+              <w:t xml:space="preserve"> siguiente mensaje</w:t>
+            </w:r>
+            <w:r>
+              <w:t>, el cual va a estar a lo largo de todo el juego</w:t>
+            </w:r>
+            <w:r>
+              <w:t xml:space="preserve">: </w:t>
+            </w:r>
+          </w:p>
+          <w:p>
+            <w:pPr>
+              <w:pStyle w:val="Prrafodelista"/>
+            </w:pPr>
+          </w:p>
+          <w:p>
+            <w:pPr>
+              <w:pStyle w:val="Prrafodelista"/>
+              <w:jc w:val="center"/>
+              <w:rPr>
+                <w:b/>
+                <w:i/>
+              </w:rPr>
+            </w:pPr>
+            <w:r>
+              <w:rPr>
+                <w:b/>
+                <w:i/>
+              </w:rPr>
+              <w:t>COMO JUGAR</w:t>
+            </w:r>
+          </w:p>
+          <w:p>
+            <w:pPr>
+              <w:pStyle w:val="Prrafodelista"/>
+              <w:jc w:val="center"/>
+              <w:rPr>
+                <w:b/>
+                <w:i/>
+              </w:rPr>
+            </w:pPr>
+            <w:r>
+              <w:rPr>
+                <w:b/>
+                <w:i/>
+              </w:rPr>
+              <w:t>1. Para lanzar el dado y terminar el juego presione la tecla arriba.</w:t>
+            </w:r>
+          </w:p>
+          <w:p>
+            <w:pPr>
+              <w:pStyle w:val="Prrafodelista"/>
+              <w:jc w:val="center"/>
+              <w:rPr>
+                <w:b/>
+                <w:i/>
+              </w:rPr>
+            </w:pPr>
+            <w:r>
+              <w:rPr>
+                <w:b/>
+                <w:i/>
+              </w:rPr>
+              <w:t xml:space="preserve">2. Cuando </w:t>
+            </w:r>
+            <w:r>
+              <w:rPr>
+                <w:b/>
+                <w:i/>
+              </w:rPr>
+              <w:t>el caballero se mueve, la casilla en la que estaba queda tachada y no puede volver a usarse</w:t>
+            </w:r>
+          </w:p>
+          <w:p>
+            <w:pPr>
+              <w:pStyle w:val="Prrafodelista"/>
+              <w:jc w:val="center"/>
+              <w:rPr>
+                <w:b/>
+                <w:i/>
+              </w:rPr>
+            </w:pPr>
+            <w:r>
+              <w:rPr>
+                <w:b/>
+                <w:i/>
+              </w:rPr>
+              <w:t>3.El caballero se moverá según el número del dado que le salga de la siguiente forma:</w:t>
+            </w:r>
+          </w:p>
+          <w:p>
+            <w:pPr>
+              <w:pStyle w:val="Prrafodelista"/>
+              <w:jc w:val="center"/>
+              <w:rPr>
+                <w:b/>
+                <w:i/>
+              </w:rPr>
+            </w:pPr>
+            <w:r>
+              <w:rPr>
+                <w:b/>
+                <w:i/>
+                <w:noProof/>
+                <w:lang w:eastAsia="es-CO"/>
+              </w:rPr>
+              <w:drawing>
+                <wp:inline distT="0" distB="0" distL="0" distR="0">
+                  <wp:extent cx="2076450" cy="2092995"/>
+                  <wp:effectExtent l="0" t="0" r="0" b="2540"/>
+                  <wp:docPr id="1" name="Imagen 1"/>
+                  <wp:cNvGraphicFramePr>
+                    <a:graphicFrameLocks xmlns:a="http://schemas.openxmlformats.org/drawingml/2006/main" noChangeAspect="1"/>
+                  </wp:cNvGraphicFramePr>
+                  <a:graphic xmlns:a="http://schemas.openxmlformats.org/drawingml/2006/main">
+                    <a:graphicData uri="http://schemas.openxmlformats.org/drawingml/2006/picture">
+                      <pic:pic xmlns:pic="http://schemas.openxmlformats.org/drawingml/2006/picture">
+                        <pic:nvPicPr>
+                          <pic:cNvPr id="1" name="guia.bmp"/>
+                          <pic:cNvPicPr/>
+                        </pic:nvPicPr>
+                        <pic:blipFill>
+                          <a:blip r:embed="rId7">
+                            <a:extLst>
+                              <a:ext uri="{28A0092B-C50C-407E-A947-70E740481C1C}">
+                                <a14:useLocalDpi xmlns:a14="http://schemas.microsoft.com/office/drawing/2010/main" val="0"/>
+                              </a:ext>
+                            </a:extLst>
+                          </a:blip>
+                          <a:stretch>
+                            <a:fillRect/>
+                          </a:stretch>
+                        </pic:blipFill>
+                        <pic:spPr>
+                          <a:xfrm>
+                            <a:off x="0" y="0"/>
+                            <a:ext cx="2082925" cy="2099521"/>
+                          </a:xfrm>
+                          <a:prstGeom prst="rect">
+                            <a:avLst/>
+                          </a:prstGeom>
+                        </pic:spPr>
+                      </pic:pic>
+                    </a:graphicData>
+                  </a:graphic>
+                </wp:inline>
+              </w:drawing>
+            </w:r>
+          </w:p>
+          <w:p>
+            <w:pPr>
+              <w:pStyle w:val="Prrafodelista"/>
+              <w:jc w:val="center"/>
+              <w:rPr>
+                <w:b/>
+                <w:i/>
+              </w:rPr>
+            </w:pPr>
+          </w:p>
+          <w:p>
+            <w:pPr>
+              <w:pStyle w:val="Prrafodelista"/>
+              <w:jc w:val="center"/>
+              <w:rPr>
+                <w:b/>
+                <w:i/>
+              </w:rPr>
+            </w:pPr>
+            <w:r>
+              <w:rPr>
+                <w:b/>
+                <w:i/>
+              </w:rPr>
+              <w:t>4. SE GANA SI SE CUMPLE ALGUNAS DE ESTAS CONDICIONES:</w:t>
+            </w:r>
+          </w:p>
+          <w:p>
+            <w:pPr>
+              <w:pStyle w:val="Prrafodelista"/>
+              <w:jc w:val="center"/>
+              <w:rPr>
+                <w:b/>
+                <w:i/>
+              </w:rPr>
+            </w:pPr>
+            <w:r>
+              <w:rPr>
+                <w:b/>
+                <w:i/>
+              </w:rPr>
+              <w:t>- El jugador no debe poder moverse a otra casilla.</w:t>
+            </w:r>
+          </w:p>
+          <w:p>
+            <w:pPr>
+              <w:pStyle w:val="Prrafodelista"/>
+              <w:jc w:val="center"/>
+              <w:rPr>
+                <w:b/>
+                <w:i/>
+              </w:rPr>
+            </w:pPr>
+            <w:r>
+              <w:rPr>
+                <w:b/>
+                <w:i/>
+              </w:rPr>
+              <w:t>-Si al lanzar el dado se cae en la posición del jugador contrario eliminándolo.</w:t>
             </w:r>
           </w:p>
           <w:p>
@@ -511,33 +582,51 @@
               </w:numPr>
             </w:pPr>
             <w:r>
-              <w:t xml:space="preserve">Se despliega en </w:t>
-            </w:r>
-            <w:r>
-              <w:rPr>
-                <w:i/>
-              </w:rPr>
-              <w:t>pantalla</w:t>
-            </w:r>
-            <w:r>
-              <w:t xml:space="preserve"> el siguiente mensaje: “</w:t>
-            </w:r>
-            <w:r>
-              <w:rPr>
-                <w:b/>
-                <w:i/>
-              </w:rPr>
-              <w:t>AHORA LANCE EL DADO QUE DARÁ LA POSICIÓ</w:t>
-            </w:r>
-            <w:r>
-              <w:rPr>
-                <w:b/>
-                <w:i/>
-              </w:rPr>
-              <w:t>N INCIAL DEL CABALLERO 2 EN EL TABLERO</w:t>
-            </w:r>
-            <w:r>
-              <w:t>”.</w:t>
+              <w:t>Al lado izquierdo de lo desplegado en el punto 5 se despliega el tablero de ajedrez co</w:t>
+            </w:r>
+            <w:r>
+              <w:t xml:space="preserve">n cuadros negros y rojos con </w:t>
+            </w:r>
+            <w:r>
+              <w:t>las imágenes respectivas del caballero Gawain y Dietrich</w:t>
+            </w:r>
+            <w:r>
+              <w:t>. Bajo</w:t>
+            </w:r>
+            <w:r>
+              <w:t xml:space="preserve"> este tablero se indica</w:t>
+            </w:r>
+            <w:r>
+              <w:t xml:space="preserve">: el jugador </w:t>
+            </w:r>
+            <w:r>
+              <w:t xml:space="preserve">actual (Si Gawain en naranja oscuro y si es Dietrich en azul) y </w:t>
+            </w:r>
+            <w:r>
+              <w:t xml:space="preserve"> el turno. Al lado inf</w:t>
+            </w:r>
+            <w:r>
+              <w:t>erior derecho está el mensaje “</w:t>
+            </w:r>
+            <w:r>
+              <w:rPr>
+                <w:b/>
+                <w:i/>
+              </w:rPr>
+              <w:t xml:space="preserve">TIRE EL </w:t>
+            </w:r>
+            <w:r>
+              <w:rPr>
+                <w:b/>
+                <w:i/>
+              </w:rPr>
+              <w:t>DADO</w:t>
+            </w:r>
+            <w:r>
+              <w:t>”, y</w:t>
+            </w:r>
+            <w:r>
+              <w:t xml:space="preserve"> debajo de este se muestra una imagen en vista frontal del dado que sacó.</w:t>
             </w:r>
           </w:p>
           <w:p>
@@ -549,19 +638,12 @@
               </w:numPr>
             </w:pPr>
             <w:r>
-              <w:t>El jugador</w:t>
-            </w:r>
-            <w:r>
-              <w:t xml:space="preserve"> 2</w:t>
-            </w:r>
-            <w:r>
-              <w:t xml:space="preserve"> </w:t>
-            </w:r>
-            <w:r>
-              <w:t>pulsa</w:t>
-            </w:r>
-            <w:r>
-              <w:t xml:space="preserve"> la tecla “flecha hacia arriba”.</w:t>
+              <w:t xml:space="preserve">El primer jugador tira los </w:t>
+            </w:r>
+            <w:bookmarkStart w:id="0" w:name="_GoBack"/>
+            <w:bookmarkEnd w:id="0"/>
+            <w:r>
+              <w:t>dados (oprime la tecla hacia arriba).</w:t>
             </w:r>
           </w:p>
           <w:p>
@@ -585,41 +667,21 @@
               </w:numPr>
             </w:pPr>
             <w:r>
-              <w:t>Se despliega en pantalla el siguiente mensaje: “</w:t>
-            </w:r>
-            <w:r>
-              <w:rPr>
-                <w:b/>
-                <w:i/>
-              </w:rPr>
-              <w:t>LA POSICIÓ</w:t>
-            </w:r>
-            <w:r>
-              <w:rPr>
-                <w:b/>
-                <w:i/>
-              </w:rPr>
-              <w:t>N DEL CABALLERO 2 ES</w:t>
-            </w:r>
-            <w:r>
-              <w:rPr>
-                <w:b/>
-                <w:i/>
-              </w:rPr>
-              <w:t xml:space="preserve"> X</w:t>
-            </w:r>
-            <w:r>
-              <w:t xml:space="preserve">” donde </w:t>
-            </w:r>
-            <w:r>
-              <w:rPr>
-                <w:b/>
-                <w:i/>
-              </w:rPr>
-              <w:t>X</w:t>
-            </w:r>
-            <w:r>
-              <w:t xml:space="preserve"> es la posición del caballero Dietrich (Jugador 2). Dicha posición es escogida aleatoriamente por el juego.</w:t>
+              <w:t xml:space="preserve">Se </w:t>
+            </w:r>
+            <w:r>
+              <w:t>despliega una imagen de un dado en vista frontal, el cual va a simular la posición inicial de caballero Gawain. A lado inferior izquierdo se imprimirá el mensaje “</w:t>
+            </w:r>
+            <w:r>
+              <w:rPr>
+                <w:b/>
+                <w:i/>
+                <w:highlight w:val="yellow"/>
+              </w:rPr>
+              <w:t>Jugadas</w:t>
+            </w:r>
+            <w:r>
+              <w:t>”, y arriba de este se muestra el nombre de Gawain. Seguidamente se ubica la ficha del caballero Gawain en el tablero de ajedrez y se le pide al usuario que termine su turno.</w:t>
             </w:r>
           </w:p>
           <w:p>
@@ -631,32 +693,7 @@
               </w:numPr>
             </w:pPr>
             <w:r>
-              <w:t xml:space="preserve">Se despliega en pantalla el tablero de Ajedrez, con una </w:t>
-            </w:r>
-            <w:r>
-              <w:rPr>
-                <w:b/>
-                <w:i/>
-              </w:rPr>
-              <w:t>D</w:t>
-            </w:r>
-            <w:r>
-              <w:rPr>
-                <w:b/>
-                <w:i/>
-              </w:rPr>
-              <w:t xml:space="preserve"> </w:t>
-            </w:r>
-            <w:r>
-              <w:t xml:space="preserve">indicando la posición del caballero </w:t>
-            </w:r>
-            <w:r>
-              <w:t xml:space="preserve">Dietrich </w:t>
-            </w:r>
-            <w:bookmarkStart w:id="0" w:name="_GoBack"/>
-            <w:bookmarkEnd w:id="0"/>
-            <w:r>
-              <w:t>en el tablero de Ajedrez.</w:t>
+              <w:t>El jugador termina su turno, oprimiendo la tecla arriba.</w:t>
             </w:r>
           </w:p>
           <w:p>
@@ -668,34 +705,84 @@
               </w:numPr>
             </w:pPr>
             <w:r>
-              <w:t>Se despliega en pantalla el siguiente mensaje: “</w:t>
-            </w:r>
-            <w:r>
-              <w:rPr>
-                <w:b/>
-                <w:i/>
-              </w:rPr>
-              <w:t>A PARTIR DE ESTE MOMENTO SE JUGARÁ CON U</w:t>
-            </w:r>
-            <w:r>
-              <w:rPr>
-                <w:b/>
-                <w:i/>
-              </w:rPr>
-              <w:t>N DADO DE OCHO CARAS QUE DICTARÁ</w:t>
-            </w:r>
-            <w:r>
-              <w:rPr>
-                <w:b/>
-                <w:i/>
-              </w:rPr>
-              <w:t xml:space="preserve"> LA SIGUENTE POSICIÓN DEL JUGADOR SEGUN LOS MOVIMIENTOS DEL CABALLO EN EL AJEDREZ</w:t>
-            </w:r>
-            <w:r>
-              <w:t>”</w:t>
-            </w:r>
-            <w:r>
-              <w:t>.</w:t>
+              <w:t>El juego confirma que se haya pulsado la tecla “flecha hacia arriba”.</w:t>
+            </w:r>
+          </w:p>
+          <w:p>
+            <w:pPr>
+              <w:pStyle w:val="Prrafodelista"/>
+              <w:numPr>
+                <w:ilvl w:val="0"/>
+                <w:numId w:val="1"/>
+              </w:numPr>
+            </w:pPr>
+            <w:r>
+              <w:t>Se le pide al segundo jugador que tire el dado (oprimir la tecla flecha hacia arriba).</w:t>
+            </w:r>
+          </w:p>
+          <w:p>
+            <w:pPr>
+              <w:pStyle w:val="Prrafodelista"/>
+              <w:numPr>
+                <w:ilvl w:val="0"/>
+                <w:numId w:val="1"/>
+              </w:numPr>
+            </w:pPr>
+            <w:r>
+              <w:t>El jugador termina su turno, oprimiendo la tecla arriba.</w:t>
+            </w:r>
+          </w:p>
+          <w:p>
+            <w:pPr>
+              <w:pStyle w:val="Prrafodelista"/>
+              <w:numPr>
+                <w:ilvl w:val="0"/>
+                <w:numId w:val="1"/>
+              </w:numPr>
+            </w:pPr>
+            <w:r>
+              <w:t>El juego confirma que se haya pulsado la tecla flecha hacia arriba.</w:t>
+            </w:r>
+          </w:p>
+          <w:p>
+            <w:pPr>
+              <w:pStyle w:val="Prrafodelista"/>
+              <w:numPr>
+                <w:ilvl w:val="0"/>
+                <w:numId w:val="1"/>
+              </w:numPr>
+            </w:pPr>
+            <w:r>
+              <w:t>Se despliega una imagen de un dado en vista frontal, el cual va a simular la posición inicial de caba</w:t>
+            </w:r>
+            <w:r>
+              <w:t>llero Dietrich</w:t>
+            </w:r>
+            <w:r>
+              <w:t>. A lado inferior izquierdo se imprimirá el mensaje “</w:t>
+            </w:r>
+            <w:r>
+              <w:rPr>
+                <w:b/>
+                <w:i/>
+                <w:highlight w:val="yellow"/>
+              </w:rPr>
+              <w:t>Jugadas</w:t>
+            </w:r>
+            <w:r>
+              <w:t>”, y arriba de est</w:t>
+            </w:r>
+            <w:r>
+              <w:t>e se muestra el nombre de Dietrich</w:t>
+            </w:r>
+            <w:r>
+              <w:t>. Seguidamente se ubi</w:t>
+            </w:r>
+            <w:r>
+              <w:t>ca la ficha del caballero Dietrich</w:t>
+            </w:r>
+            <w:r>
+              <w:t xml:space="preserve"> en el tablero de ajedrez y se le pide al usuario que termine su turno.</w:t>
             </w:r>
           </w:p>
         </w:tc>
@@ -743,7 +830,7 @@
               <w:t xml:space="preserve"> Si </w:t>
             </w:r>
             <w:r>
-              <w:t>se pulsa|</w:t>
+              <w:t>se pulsa</w:t>
             </w:r>
             <w:r>
               <w:t xml:space="preserve"> otra tecla diferente, se avisa al jugador 1 de ello, y se le permite volver a pulsar la tecla “flecha hacia arriba”. </w:t>
@@ -765,6 +852,36 @@
             <w:r>
               <w:t>se ha pulsado otra tecla diferente, se avisa al jugador 2 de ello, y se le permite volver a pulsar la tecla “flecha hacia arriba”.</w:t>
             </w:r>
+          </w:p>
+          <w:p>
+            <w:pPr>
+              <w:pStyle w:val="Prrafodelista"/>
+            </w:pPr>
+            <w:r>
+              <w:t xml:space="preserve">10. </w:t>
+            </w:r>
+            <w:r>
+              <w:t>El jugador termina su turno, oprimiendo la tecla arriba.</w:t>
+            </w:r>
+            <w:r>
+              <w:t xml:space="preserve"> Si no se pulsa la tecla hacia arriba el juego no continuará.</w:t>
+            </w:r>
+          </w:p>
+          <w:p>
+            <w:pPr>
+              <w:pStyle w:val="Prrafodelista"/>
+            </w:pPr>
+            <w:r>
+              <w:t xml:space="preserve">13. El jugador termina su turno, oprimiendo la tecla arriba. </w:t>
+            </w:r>
+            <w:r>
+              <w:t xml:space="preserve"> Si no se pulsa la tecla hacia arriba el juego no continuará.</w:t>
+            </w:r>
+          </w:p>
+          <w:p>
+            <w:pPr>
+              <w:pStyle w:val="Prrafodelista"/>
+            </w:pPr>
           </w:p>
         </w:tc>
       </w:tr>
@@ -886,7 +1003,7 @@
   <w:abstractNum w:abstractNumId="0">
     <w:nsid w:val="02A11870"/>
     <w:multiLevelType w:val="hybridMultilevel"/>
-    <w:tmpl w:val="9BF4547C"/>
+    <w:tmpl w:val="00040860"/>
     <w:lvl w:ilvl="0" w:tplc="240A000F">
       <w:start w:val="1"/>
       <w:numFmt w:val="decimal"/>

</xml_diff>